<commit_message>
added update function of application
</commit_message>
<xml_diff>
--- a/media/applications/generated_doc.docx
+++ b/media/applications/generated_doc.docx
@@ -45,7 +45,7 @@
           <w:b/>
           <w:lang w:val="en-US"/>
         </w:rPr>
-        <w:t xml:space="preserve">u_2                                                            </w:t>
+        <w:t xml:space="preserve">u_4                                                            </w:t>
       </w:r>
       <w:r>
         <w:rPr>
@@ -406,7 +406,7 @@
                 <w:bCs/>
                 <w:lang w:val="en-US"/>
               </w:rPr>
-              <w:t xml:space="preserve">January</w:t>
+              <w:t xml:space="preserve">Февраль</w:t>
             </w:r>
           </w:p>
         </w:tc>
@@ -522,7 +522,7 @@
                 <w:bCs/>
                 <w:lang w:val="en-US"/>
               </w:rPr>
-              <w:t xml:space="preserve">Ассаке</w:t>
+              <w:t xml:space="preserve">Астана</w:t>
             </w:r>
             <w:r>
               <w:rPr>
@@ -538,7 +538,7 @@
                 <w:bCs/>
                 <w:lang w:val="en-US"/>
               </w:rPr>
-              <w:t xml:space="preserve">743407</w:t>
+              <w:t xml:space="preserve">690002</w:t>
             </w:r>
           </w:p>
         </w:tc>
@@ -595,7 +595,7 @@
                 <w:bCs/>
                 <w:lang w:val="en-US"/>
               </w:rPr>
-              <w:t xml:space="preserve">Александровка , 413108</w:t>
+              <w:t xml:space="preserve">Алеща (эксп.) , 161202</w:t>
             </w:r>
           </w:p>
         </w:tc>
@@ -1039,7 +1039,7 @@
                 <w:bCs/>
                 <w:lang w:val="en-US"/>
               </w:rPr>
-              <w:t xml:space="preserve">15</w:t>
+              <w:t xml:space="preserve">77</w:t>
             </w:r>
           </w:p>
         </w:tc>
@@ -1098,7 +1098,7 @@
                 <w:bCs/>
                 <w:lang w:val="en-US"/>
               </w:rPr>
-              <w:t xml:space="preserve">Rolling_Stock 1</w:t>
+              <w:t xml:space="preserve">Rolling_Stock 5</w:t>
             </w:r>
             <w:r>
               <w:rPr>
@@ -1114,7 +1114,7 @@
                 <w:bCs/>
                 <w:lang w:val="en-US"/>
               </w:rPr>
-              <w:t xml:space="preserve"> Rolling_Stock 2</w:t>
+              <w:t xml:space="preserve"> Rolling_Stock 6</w:t>
             </w:r>
           </w:p>
         </w:tc>
@@ -1183,7 +1183,7 @@
                 <w:bCs/>
                 <w:lang w:val="en-US"/>
               </w:rPr>
-              <w:t xml:space="preserve">40</w:t>
+              <w:t xml:space="preserve">66</w:t>
             </w:r>
           </w:p>
         </w:tc>
@@ -1565,7 +1565,7 @@
                 <w:bCs/>
                 <w:lang w:val="en-US"/>
               </w:rPr>
-              <w:t xml:space="preserve">5000</w:t>
+              <w:t xml:space="preserve">qw</w:t>
             </w:r>
           </w:p>
         </w:tc>

</xml_diff>